<commit_message>
Add main photo div and modify header
added main photo container with image to make a panoramic scene;
added padding modifications to change locations of header items
</commit_message>
<xml_diff>
--- a/html-css-ideas/outline.docx
+++ b/html-css-ideas/outline.docx
@@ -12,6 +12,575 @@
       <w:r>
         <w:rPr/>
         <w:t>Htmlcss outline</w:t>
+      </w:r>
+    </w:p>
+    <w:p>
+      <w:pPr>
+        <w:pStyle w:val="Normal"/>
+        <w:bidi w:val="0"/>
+        <w:jc w:val="left"/>
+        <w:rPr/>
+      </w:pPr>
+      <w:r>
+        <w:rPr/>
+      </w:r>
+    </w:p>
+    <w:p>
+      <w:pPr>
+        <w:pStyle w:val="Normal"/>
+        <w:bidi w:val="0"/>
+        <w:jc w:val="left"/>
+        <w:rPr/>
+      </w:pPr>
+      <w:r>
+        <w:rPr/>
+        <w:t>html</w:t>
+      </w:r>
+    </w:p>
+    <w:p>
+      <w:pPr>
+        <w:pStyle w:val="Normal"/>
+        <w:bidi w:val="0"/>
+        <w:jc w:val="left"/>
+        <w:rPr/>
+      </w:pPr>
+      <w:r>
+        <w:rPr/>
+      </w:r>
+    </w:p>
+    <w:p>
+      <w:pPr>
+        <w:pStyle w:val="Normal"/>
+        <w:bidi w:val="0"/>
+        <w:jc w:val="left"/>
+        <w:rPr/>
+      </w:pPr>
+      <w:r>
+        <w:rPr/>
+        <w:t>div → header</w:t>
+      </w:r>
+    </w:p>
+    <w:p>
+      <w:pPr>
+        <w:pStyle w:val="Normal"/>
+        <w:bidi w:val="0"/>
+        <w:jc w:val="left"/>
+        <w:rPr/>
+      </w:pPr>
+      <w:r>
+        <w:rPr/>
+        <w:t>logo img on right   intro(name) on left</w:t>
+      </w:r>
+    </w:p>
+    <w:p>
+      <w:pPr>
+        <w:pStyle w:val="Normal"/>
+        <w:bidi w:val="0"/>
+        <w:jc w:val="left"/>
+        <w:rPr/>
+      </w:pPr>
+      <w:r>
+        <w:rPr/>
+      </w:r>
+    </w:p>
+    <w:p>
+      <w:pPr>
+        <w:pStyle w:val="Normal"/>
+        <w:bidi w:val="0"/>
+        <w:jc w:val="left"/>
+        <w:rPr/>
+      </w:pPr>
+      <w:r>
+        <w:rPr/>
+        <w:t>div main photo</w:t>
+      </w:r>
+    </w:p>
+    <w:p>
+      <w:pPr>
+        <w:pStyle w:val="Normal"/>
+        <w:bidi w:val="0"/>
+        <w:jc w:val="left"/>
+        <w:rPr/>
+      </w:pPr>
+      <w:r>
+        <w:rPr/>
+        <w:t>img – find way to crop</w:t>
+      </w:r>
+    </w:p>
+    <w:p>
+      <w:pPr>
+        <w:pStyle w:val="Normal"/>
+        <w:bidi w:val="0"/>
+        <w:jc w:val="left"/>
+        <w:rPr/>
+      </w:pPr>
+      <w:r>
+        <w:rPr/>
+      </w:r>
+    </w:p>
+    <w:p>
+      <w:pPr>
+        <w:pStyle w:val="Normal"/>
+        <w:bidi w:val="0"/>
+        <w:jc w:val="left"/>
+        <w:rPr/>
+      </w:pPr>
+      <w:r>
+        <w:rPr/>
+        <w:t>div portfolio</w:t>
+      </w:r>
+    </w:p>
+    <w:p>
+      <w:pPr>
+        <w:pStyle w:val="Normal"/>
+        <w:bidi w:val="0"/>
+        <w:jc w:val="left"/>
+        <w:rPr/>
+      </w:pPr>
+      <w:r>
+        <w:rPr/>
+        <w:t>text (centered)</w:t>
+      </w:r>
+    </w:p>
+    <w:p>
+      <w:pPr>
+        <w:pStyle w:val="Normal"/>
+        <w:bidi w:val="0"/>
+        <w:jc w:val="left"/>
+        <w:rPr/>
+      </w:pPr>
+      <w:r>
+        <w:rPr/>
+      </w:r>
+    </w:p>
+    <w:p>
+      <w:pPr>
+        <w:pStyle w:val="Normal"/>
+        <w:bidi w:val="0"/>
+        <w:jc w:val="left"/>
+        <w:rPr/>
+      </w:pPr>
+      <w:r>
+        <w:rPr/>
+        <w:t>boxes – p borders top thinner than bottom</w:t>
+      </w:r>
+    </w:p>
+    <w:p>
+      <w:pPr>
+        <w:pStyle w:val="Normal"/>
+        <w:bidi w:val="0"/>
+        <w:jc w:val="left"/>
+        <w:rPr/>
+      </w:pPr>
+      <w:r>
+        <w:rPr/>
+        <w:t xml:space="preserve">centered, gap between </w:t>
+        <w:tab/>
+      </w:r>
+    </w:p>
+    <w:p>
+      <w:pPr>
+        <w:pStyle w:val="Normal"/>
+        <w:bidi w:val="0"/>
+        <w:jc w:val="left"/>
+        <w:rPr/>
+      </w:pPr>
+      <w:r>
+        <w:rPr/>
+      </w:r>
+    </w:p>
+    <w:p>
+      <w:pPr>
+        <w:pStyle w:val="Normal"/>
+        <w:bidi w:val="0"/>
+        <w:jc w:val="left"/>
+        <w:rPr/>
+      </w:pPr>
+      <w:r>
+        <w:rPr/>
+        <w:t>box1                          box2                         box3</w:t>
+      </w:r>
+    </w:p>
+    <w:p>
+      <w:pPr>
+        <w:pStyle w:val="Normal"/>
+        <w:bidi w:val="0"/>
+        <w:jc w:val="left"/>
+        <w:rPr/>
+      </w:pPr>
+      <w:r>
+        <w:rPr/>
+        <w:t xml:space="preserve">p – Technoline        p – majestique </w:t>
+        <w:tab/>
+        <w:t xml:space="preserve">        p- silverzim</w:t>
+        <w:tab/>
+        <w:tab/>
+      </w:r>
+    </w:p>
+    <w:p>
+      <w:pPr>
+        <w:pStyle w:val="Normal"/>
+        <w:bidi w:val="0"/>
+        <w:jc w:val="left"/>
+        <w:rPr/>
+      </w:pPr>
+      <w:r>
+        <w:rPr/>
+        <w:t>img</w:t>
+        <w:tab/>
+        <w:tab/>
+        <w:tab/>
+        <w:t>img</w:t>
+        <w:tab/>
+        <w:tab/>
+        <w:tab/>
+        <w:t>img</w:t>
+      </w:r>
+    </w:p>
+    <w:p>
+      <w:pPr>
+        <w:pStyle w:val="Normal"/>
+        <w:bidi w:val="0"/>
+        <w:jc w:val="left"/>
+        <w:rPr/>
+      </w:pPr>
+      <w:r>
+        <w:rPr/>
+      </w:r>
+    </w:p>
+    <w:p>
+      <w:pPr>
+        <w:pStyle w:val="Normal"/>
+        <w:bidi w:val="0"/>
+        <w:jc w:val="left"/>
+        <w:rPr/>
+      </w:pPr>
+      <w:r>
+        <w:rPr/>
+      </w:r>
+    </w:p>
+    <w:p>
+      <w:pPr>
+        <w:pStyle w:val="Normal"/>
+        <w:bidi w:val="0"/>
+        <w:jc w:val="left"/>
+        <w:rPr/>
+      </w:pPr>
+      <w:r>
+        <w:rPr/>
+        <w:t>footer</w:t>
+      </w:r>
+    </w:p>
+    <w:p>
+      <w:pPr>
+        <w:pStyle w:val="Normal"/>
+        <w:bidi w:val="0"/>
+        <w:jc w:val="left"/>
+        <w:rPr/>
+      </w:pPr>
+      <w:r>
+        <w:rPr/>
+        <w:t xml:space="preserve">p → copyright </w:t>
+      </w:r>
+    </w:p>
+    <w:p>
+      <w:pPr>
+        <w:pStyle w:val="Normal"/>
+        <w:bidi w:val="0"/>
+        <w:jc w:val="left"/>
+        <w:rPr/>
+      </w:pPr>
+      <w:r>
+        <w:rPr/>
+      </w:r>
+    </w:p>
+    <w:p>
+      <w:pPr>
+        <w:pStyle w:val="Normal"/>
+        <w:bidi w:val="0"/>
+        <w:jc w:val="left"/>
+        <w:rPr/>
+      </w:pPr>
+      <w:r>
+        <w:rPr/>
+        <w:t>css</w:t>
+      </w:r>
+    </w:p>
+    <w:p>
+      <w:pPr>
+        <w:pStyle w:val="Normal"/>
+        <w:bidi w:val="0"/>
+        <w:jc w:val="left"/>
+        <w:rPr/>
+      </w:pPr>
+      <w:r>
+        <w:rPr/>
+        <w:t>flex box need to use</w:t>
+      </w:r>
+    </w:p>
+    <w:p>
+      <w:pPr>
+        <w:pStyle w:val="Normal"/>
+        <w:bidi w:val="0"/>
+        <w:jc w:val="left"/>
+        <w:rPr/>
+      </w:pPr>
+      <w:r>
+        <w:rPr/>
+      </w:r>
+    </w:p>
+    <w:p>
+      <w:pPr>
+        <w:pStyle w:val="Normal"/>
+        <w:bidi w:val="0"/>
+        <w:jc w:val="left"/>
+        <w:rPr/>
+      </w:pPr>
+      <w:r>
+        <w:rPr/>
+        <w:t xml:space="preserve">page </w:t>
+      </w:r>
+    </w:p>
+    <w:p>
+      <w:pPr>
+        <w:pStyle w:val="Normal"/>
+        <w:bidi w:val="0"/>
+        <w:jc w:val="left"/>
+        <w:rPr/>
+      </w:pPr>
+      <w:r>
+        <w:rPr/>
+        <w:t>flex : column</w:t>
+      </w:r>
+    </w:p>
+    <w:p>
+      <w:pPr>
+        <w:pStyle w:val="Normal"/>
+        <w:bidi w:val="0"/>
+        <w:jc w:val="left"/>
+        <w:rPr/>
+      </w:pPr>
+      <w:r>
+        <w:rPr/>
+      </w:r>
+    </w:p>
+    <w:p>
+      <w:pPr>
+        <w:pStyle w:val="Normal"/>
+        <w:bidi w:val="0"/>
+        <w:jc w:val="left"/>
+        <w:rPr/>
+      </w:pPr>
+      <w:r>
+        <w:rPr/>
+        <w:t>intro</w:t>
+      </w:r>
+    </w:p>
+    <w:p>
+      <w:pPr>
+        <w:pStyle w:val="Normal"/>
+        <w:bidi w:val="0"/>
+        <w:jc w:val="left"/>
+        <w:rPr/>
+      </w:pPr>
+      <w:r>
+        <w:rPr/>
+        <w:t>HN BOLD 28pt</w:t>
+      </w:r>
+    </w:p>
+    <w:p>
+      <w:pPr>
+        <w:pStyle w:val="Normal"/>
+        <w:bidi w:val="0"/>
+        <w:jc w:val="left"/>
+        <w:rPr/>
+      </w:pPr>
+      <w:r>
+        <w:rPr/>
+        <w:t>profession: HN LIGHT 28pt</w:t>
+      </w:r>
+    </w:p>
+    <w:p>
+      <w:pPr>
+        <w:pStyle w:val="Normal"/>
+        <w:bidi w:val="0"/>
+        <w:jc w:val="left"/>
+        <w:rPr/>
+      </w:pPr>
+      <w:r>
+        <w:rPr/>
+      </w:r>
+    </w:p>
+    <w:p>
+      <w:pPr>
+        <w:pStyle w:val="Normal"/>
+        <w:bidi w:val="0"/>
+        <w:jc w:val="left"/>
+        <w:rPr/>
+      </w:pPr>
+      <w:r>
+        <w:rPr/>
+      </w:r>
+    </w:p>
+    <w:p>
+      <w:pPr>
+        <w:pStyle w:val="Normal"/>
+        <w:bidi w:val="0"/>
+        <w:jc w:val="left"/>
+        <w:rPr/>
+      </w:pPr>
+      <w:r>
+        <w:rPr/>
+        <w:t>portfolio text : HN BOLD 24pt</w:t>
+      </w:r>
+    </w:p>
+    <w:p>
+      <w:pPr>
+        <w:pStyle w:val="Normal"/>
+        <w:bidi w:val="0"/>
+        <w:jc w:val="left"/>
+        <w:rPr/>
+      </w:pPr>
+      <w:r>
+        <w:rPr/>
+      </w:r>
+    </w:p>
+    <w:p>
+      <w:pPr>
+        <w:pStyle w:val="Normal"/>
+        <w:bidi w:val="0"/>
+        <w:jc w:val="left"/>
+        <w:rPr/>
+      </w:pPr>
+      <w:r>
+        <w:rPr/>
+        <w:t xml:space="preserve">boxes text </w:t>
+      </w:r>
+    </w:p>
+    <w:p>
+      <w:pPr>
+        <w:pStyle w:val="Normal"/>
+        <w:bidi w:val="0"/>
+        <w:jc w:val="left"/>
+        <w:rPr/>
+      </w:pPr>
+      <w:r>
+        <w:rPr/>
+        <w:t>blue</w:t>
+      </w:r>
+    </w:p>
+    <w:p>
+      <w:pPr>
+        <w:pStyle w:val="Normal"/>
+        <w:bidi w:val="0"/>
+        <w:jc w:val="left"/>
+        <w:rPr/>
+      </w:pPr>
+      <w:r>
+        <w:rPr/>
+        <w:t>red</w:t>
+      </w:r>
+    </w:p>
+    <w:p>
+      <w:pPr>
+        <w:pStyle w:val="Normal"/>
+        <w:bidi w:val="0"/>
+        <w:jc w:val="left"/>
+        <w:rPr/>
+      </w:pPr>
+      <w:r>
+        <w:rPr/>
+      </w:r>
+    </w:p>
+    <w:p>
+      <w:pPr>
+        <w:pStyle w:val="Normal"/>
+        <w:bidi w:val="0"/>
+        <w:jc w:val="left"/>
+        <w:rPr/>
+      </w:pPr>
+      <w:r>
+        <w:rPr/>
+        <w:t>footer</w:t>
+      </w:r>
+    </w:p>
+    <w:p>
+      <w:pPr>
+        <w:pStyle w:val="Normal"/>
+        <w:bidi w:val="0"/>
+        <w:jc w:val="left"/>
+        <w:rPr/>
+      </w:pPr>
+      <w:r>
+        <w:rPr/>
+        <w:t>gray background</w:t>
+      </w:r>
+    </w:p>
+    <w:p>
+      <w:pPr>
+        <w:pStyle w:val="Normal"/>
+        <w:bidi w:val="0"/>
+        <w:jc w:val="left"/>
+        <w:rPr/>
+      </w:pPr>
+      <w:r>
+        <w:rPr/>
+        <w:t>white color text</w:t>
+      </w:r>
+    </w:p>
+    <w:p>
+      <w:pPr>
+        <w:pStyle w:val="Normal"/>
+        <w:bidi w:val="0"/>
+        <w:jc w:val="left"/>
+        <w:rPr/>
+      </w:pPr>
+      <w:r>
+        <w:rPr/>
+      </w:r>
+    </w:p>
+    <w:p>
+      <w:pPr>
+        <w:pStyle w:val="Normal"/>
+        <w:bidi w:val="0"/>
+        <w:jc w:val="left"/>
+        <w:rPr/>
+      </w:pPr>
+      <w:r>
+        <w:rPr/>
+      </w:r>
+    </w:p>
+    <w:p>
+      <w:pPr>
+        <w:pStyle w:val="Normal"/>
+        <w:bidi w:val="0"/>
+        <w:jc w:val="left"/>
+        <w:rPr/>
+      </w:pPr>
+      <w:r>
+        <w:rPr/>
+      </w:r>
+    </w:p>
+    <w:p>
+      <w:pPr>
+        <w:pStyle w:val="Normal"/>
+        <w:bidi w:val="0"/>
+        <w:jc w:val="left"/>
+        <w:rPr/>
+      </w:pPr>
+      <w:r>
+        <w:rPr/>
+      </w:r>
+    </w:p>
+    <w:p>
+      <w:pPr>
+        <w:pStyle w:val="Normal"/>
+        <w:bidi w:val="0"/>
+        <w:jc w:val="left"/>
+        <w:rPr/>
+      </w:pPr>
+      <w:r>
+        <w:rPr/>
       </w:r>
     </w:p>
     <w:p>

</xml_diff>

<commit_message>
Add comments to html and css
</commit_message>
<xml_diff>
--- a/html-css-ideas/outline.docx
+++ b/html-css-ideas/outline.docx
@@ -612,6 +612,7 @@
       <w:pgNumType w:fmt="decimal"/>
       <w:formProt w:val="false"/>
       <w:textDirection w:val="lrTb"/>
+      <w:docGrid w:type="default" w:linePitch="100" w:charSpace="0"/>
     </w:sectPr>
   </w:body>
 </w:document>
@@ -631,7 +632,6 @@
     </w:rPrDefault>
     <w:pPrDefault>
       <w:pPr>
-        <w:widowControl/>
         <w:suppressAutoHyphens w:val="true"/>
       </w:pPr>
     </w:pPrDefault>
@@ -641,7 +641,10 @@
     <w:qFormat/>
     <w:pPr>
       <w:widowControl/>
+      <w:suppressAutoHyphens w:val="true"/>
       <w:bidi w:val="0"/>
+      <w:spacing w:before="0" w:after="0"/>
+      <w:jc w:val="left"/>
     </w:pPr>
     <w:rPr>
       <w:rFonts w:ascii="Liberation Serif" w:hAnsi="Liberation Serif" w:eastAsia="Noto Serif CJK SC" w:cs="Lohit Devanagari"/>

</xml_diff>